<commit_message>
Migliorata definizione campo Protocol IPv4
</commit_message>
<xml_diff>
--- a/Appunti di Architettura Reti.docx
+++ b/Appunti di Architettura Reti.docx
@@ -8,8 +8,6 @@
         <w:ind w:left="0" w:firstLine="0"/>
         <w:jc w:val="center"/>
       </w:pPr>
-      <w:bookmarkStart w:id="0" w:name="_GoBack"/>
-      <w:bookmarkEnd w:id="0"/>
       <w:r>
         <w:rPr>
           <w:b/>
@@ -7803,27 +7801,27 @@
         <w:spacing w:after="208"/>
         <w:ind w:left="573" w:hanging="581"/>
       </w:pPr>
-      <w:bookmarkStart w:id="1" w:name="_Toc25702924"/>
-      <w:bookmarkStart w:id="2" w:name="_Toc28683326"/>
+      <w:bookmarkStart w:id="0" w:name="_Toc25702924"/>
+      <w:bookmarkStart w:id="1" w:name="_Toc28683326"/>
       <w:r>
         <w:lastRenderedPageBreak/>
         <w:t>Definizioni Generali</w:t>
       </w:r>
+      <w:bookmarkEnd w:id="0"/>
       <w:bookmarkEnd w:id="1"/>
-      <w:bookmarkEnd w:id="2"/>
     </w:p>
     <w:p>
       <w:pPr>
         <w:pStyle w:val="Titolo2"/>
         <w:ind w:left="709" w:hanging="717"/>
       </w:pPr>
-      <w:bookmarkStart w:id="3" w:name="_Toc25702928"/>
-      <w:bookmarkStart w:id="4" w:name="_Toc28683327"/>
+      <w:bookmarkStart w:id="2" w:name="_Toc25702928"/>
+      <w:bookmarkStart w:id="3" w:name="_Toc28683327"/>
       <w:r>
         <w:t>Rete</w:t>
       </w:r>
+      <w:bookmarkEnd w:id="2"/>
       <w:bookmarkEnd w:id="3"/>
-      <w:bookmarkEnd w:id="4"/>
     </w:p>
     <w:p>
       <w:pPr>
@@ -7902,13 +7900,13 @@
         <w:pStyle w:val="Titolo2"/>
         <w:ind w:left="709" w:hanging="709"/>
       </w:pPr>
-      <w:bookmarkStart w:id="5" w:name="_Toc25702925"/>
-      <w:bookmarkStart w:id="6" w:name="_Toc28683328"/>
+      <w:bookmarkStart w:id="4" w:name="_Toc25702925"/>
+      <w:bookmarkStart w:id="5" w:name="_Toc28683328"/>
       <w:r>
         <w:t>Internet</w:t>
       </w:r>
+      <w:bookmarkEnd w:id="4"/>
       <w:bookmarkEnd w:id="5"/>
-      <w:bookmarkEnd w:id="6"/>
     </w:p>
     <w:p>
       <w:pPr>
@@ -7973,13 +7971,13 @@
         <w:pStyle w:val="Titolo2"/>
         <w:ind w:left="709" w:hanging="717"/>
       </w:pPr>
-      <w:bookmarkStart w:id="7" w:name="_Toc25702926"/>
-      <w:bookmarkStart w:id="8" w:name="_Toc28683329"/>
+      <w:bookmarkStart w:id="6" w:name="_Toc25702926"/>
+      <w:bookmarkStart w:id="7" w:name="_Toc28683329"/>
       <w:r>
         <w:t>Intranet</w:t>
       </w:r>
+      <w:bookmarkEnd w:id="6"/>
       <w:bookmarkEnd w:id="7"/>
-      <w:bookmarkEnd w:id="8"/>
     </w:p>
     <w:p>
       <w:pPr>
@@ -8008,13 +8006,13 @@
         <w:pStyle w:val="Titolo2"/>
         <w:ind w:left="709" w:hanging="717"/>
       </w:pPr>
-      <w:bookmarkStart w:id="9" w:name="_Toc25702927"/>
-      <w:bookmarkStart w:id="10" w:name="_Toc28683330"/>
+      <w:bookmarkStart w:id="8" w:name="_Toc25702927"/>
+      <w:bookmarkStart w:id="9" w:name="_Toc28683330"/>
       <w:r>
         <w:t>Extranet</w:t>
       </w:r>
+      <w:bookmarkEnd w:id="8"/>
       <w:bookmarkEnd w:id="9"/>
-      <w:bookmarkEnd w:id="10"/>
     </w:p>
     <w:p>
       <w:pPr>
@@ -8052,11 +8050,11 @@
         <w:pStyle w:val="Titolo2"/>
         <w:ind w:left="709" w:hanging="709"/>
       </w:pPr>
-      <w:bookmarkStart w:id="11" w:name="_Toc28683331"/>
+      <w:bookmarkStart w:id="10" w:name="_Toc28683331"/>
       <w:r>
         <w:t>ISP</w:t>
       </w:r>
-      <w:bookmarkEnd w:id="11"/>
+      <w:bookmarkEnd w:id="10"/>
     </w:p>
     <w:p>
       <w:pPr>
@@ -8081,13 +8079,13 @@
         <w:pStyle w:val="Titolo2"/>
         <w:ind w:left="709" w:hanging="717"/>
       </w:pPr>
-      <w:bookmarkStart w:id="12" w:name="_Toc25702929"/>
-      <w:bookmarkStart w:id="13" w:name="_Toc28683332"/>
+      <w:bookmarkStart w:id="11" w:name="_Toc25702929"/>
+      <w:bookmarkStart w:id="12" w:name="_Toc28683332"/>
       <w:r>
         <w:t>Protocollo</w:t>
       </w:r>
+      <w:bookmarkEnd w:id="11"/>
       <w:bookmarkEnd w:id="12"/>
-      <w:bookmarkEnd w:id="13"/>
     </w:p>
     <w:p>
       <w:pPr>
@@ -8148,13 +8146,13 @@
         <w:pStyle w:val="Titolo2"/>
         <w:ind w:left="709" w:hanging="717"/>
       </w:pPr>
-      <w:bookmarkStart w:id="14" w:name="_Toc25702930"/>
-      <w:bookmarkStart w:id="15" w:name="_Toc28683333"/>
+      <w:bookmarkStart w:id="13" w:name="_Toc25702930"/>
+      <w:bookmarkStart w:id="14" w:name="_Toc28683333"/>
       <w:r>
         <w:t>Modello client/server</w:t>
       </w:r>
+      <w:bookmarkEnd w:id="13"/>
       <w:bookmarkEnd w:id="14"/>
-      <w:bookmarkEnd w:id="15"/>
     </w:p>
     <w:p>
       <w:pPr>
@@ -8188,14 +8186,14 @@
         <w:pStyle w:val="Titolo2"/>
         <w:ind w:left="709" w:hanging="717"/>
       </w:pPr>
-      <w:bookmarkStart w:id="16" w:name="_Toc25702936"/>
-      <w:bookmarkStart w:id="17" w:name="_Toc28683334"/>
+      <w:bookmarkStart w:id="15" w:name="_Toc25702936"/>
+      <w:bookmarkStart w:id="16" w:name="_Toc28683334"/>
       <w:r>
         <w:lastRenderedPageBreak/>
         <w:t>Gateway</w:t>
       </w:r>
+      <w:bookmarkEnd w:id="15"/>
       <w:bookmarkEnd w:id="16"/>
-      <w:bookmarkEnd w:id="17"/>
     </w:p>
     <w:p>
       <w:pPr>
@@ -8210,12 +8208,12 @@
         <w:pStyle w:val="Titolo2"/>
         <w:ind w:left="709" w:hanging="717"/>
       </w:pPr>
-      <w:bookmarkStart w:id="18" w:name="_Toc28683335"/>
-      <w:bookmarkStart w:id="19" w:name="_Toc25702931"/>
+      <w:bookmarkStart w:id="17" w:name="_Toc28683335"/>
+      <w:bookmarkStart w:id="18" w:name="_Toc25702931"/>
       <w:r>
         <w:t>LAN</w:t>
       </w:r>
-      <w:bookmarkEnd w:id="18"/>
+      <w:bookmarkEnd w:id="17"/>
       <w:r>
         <w:t xml:space="preserve"> </w:t>
       </w:r>
@@ -8252,11 +8250,11 @@
         <w:pStyle w:val="Titolo2"/>
         <w:ind w:left="851" w:hanging="851"/>
       </w:pPr>
-      <w:bookmarkStart w:id="20" w:name="_Toc28683336"/>
+      <w:bookmarkStart w:id="19" w:name="_Toc28683336"/>
       <w:r>
         <w:t>MAN</w:t>
       </w:r>
-      <w:bookmarkEnd w:id="20"/>
+      <w:bookmarkEnd w:id="19"/>
       <w:r>
         <w:t xml:space="preserve"> </w:t>
       </w:r>
@@ -8284,11 +8282,11 @@
         <w:pStyle w:val="Titolo2"/>
         <w:ind w:left="851" w:hanging="859"/>
       </w:pPr>
-      <w:bookmarkStart w:id="21" w:name="_Toc28683337"/>
+      <w:bookmarkStart w:id="20" w:name="_Toc28683337"/>
       <w:r>
         <w:t>WAN</w:t>
       </w:r>
-      <w:bookmarkEnd w:id="21"/>
+      <w:bookmarkEnd w:id="20"/>
       <w:r>
         <w:t xml:space="preserve"> </w:t>
       </w:r>
@@ -8316,15 +8314,15 @@
         <w:pStyle w:val="Titolo2"/>
         <w:ind w:left="851" w:hanging="859"/>
       </w:pPr>
-      <w:bookmarkStart w:id="22" w:name="_Toc28683338"/>
+      <w:bookmarkStart w:id="21" w:name="_Toc28683338"/>
       <w:r>
         <w:t xml:space="preserve">Servizio </w:t>
       </w:r>
-      <w:bookmarkEnd w:id="19"/>
+      <w:bookmarkEnd w:id="18"/>
       <w:r>
         <w:t>connection oriented</w:t>
       </w:r>
-      <w:bookmarkEnd w:id="22"/>
+      <w:bookmarkEnd w:id="21"/>
     </w:p>
     <w:p>
       <w:pPr>
@@ -8442,14 +8440,14 @@
         <w:pStyle w:val="Titolo2"/>
         <w:ind w:left="851" w:hanging="859"/>
       </w:pPr>
-      <w:bookmarkStart w:id="23" w:name="_Toc28683339"/>
+      <w:bookmarkStart w:id="22" w:name="_Toc28683339"/>
       <w:r>
         <w:t xml:space="preserve">Servizio </w:t>
       </w:r>
       <w:r>
         <w:t>connectionless</w:t>
       </w:r>
-      <w:bookmarkEnd w:id="23"/>
+      <w:bookmarkEnd w:id="22"/>
     </w:p>
     <w:p>
       <w:pPr>
@@ -8549,8 +8547,8 @@
         <w:pStyle w:val="Titolo2"/>
         <w:ind w:left="851" w:hanging="859"/>
       </w:pPr>
-      <w:bookmarkStart w:id="24" w:name="_Toc25702933"/>
-      <w:bookmarkStart w:id="25" w:name="_Toc28683340"/>
+      <w:bookmarkStart w:id="23" w:name="_Toc25702933"/>
+      <w:bookmarkStart w:id="24" w:name="_Toc28683340"/>
       <w:r>
         <w:lastRenderedPageBreak/>
         <w:t xml:space="preserve">Servizio </w:t>
@@ -8561,8 +8559,8 @@
       <w:r>
         <w:t>est effort</w:t>
       </w:r>
+      <w:bookmarkEnd w:id="23"/>
       <w:bookmarkEnd w:id="24"/>
-      <w:bookmarkEnd w:id="25"/>
     </w:p>
     <w:p>
       <w:pPr>
@@ -8640,13 +8638,13 @@
         <w:pStyle w:val="Titolo2"/>
         <w:ind w:left="851" w:hanging="851"/>
       </w:pPr>
-      <w:bookmarkStart w:id="26" w:name="_Toc25702934"/>
-      <w:bookmarkStart w:id="27" w:name="_Toc28683341"/>
+      <w:bookmarkStart w:id="25" w:name="_Toc25702934"/>
+      <w:bookmarkStart w:id="26" w:name="_Toc28683341"/>
       <w:r>
         <w:t>Quality of Service</w:t>
       </w:r>
+      <w:bookmarkEnd w:id="25"/>
       <w:bookmarkEnd w:id="26"/>
-      <w:bookmarkEnd w:id="27"/>
     </w:p>
     <w:p>
       <w:pPr>
@@ -8706,8 +8704,8 @@
         <w:pStyle w:val="Titolo2"/>
         <w:ind w:left="851" w:hanging="859"/>
       </w:pPr>
-      <w:bookmarkStart w:id="28" w:name="_Toc25702935"/>
-      <w:bookmarkStart w:id="29" w:name="_Toc28683342"/>
+      <w:bookmarkStart w:id="27" w:name="_Toc25702935"/>
+      <w:bookmarkStart w:id="28" w:name="_Toc28683342"/>
       <w:r>
         <w:t>Unicast</w:t>
       </w:r>
@@ -8726,8 +8724,8 @@
       <w:r>
         <w:t>ing</w:t>
       </w:r>
+      <w:bookmarkEnd w:id="27"/>
       <w:bookmarkEnd w:id="28"/>
-      <w:bookmarkEnd w:id="29"/>
     </w:p>
     <w:p>
       <w:pPr>
@@ -8846,11 +8844,11 @@
         <w:pStyle w:val="Titolo2"/>
         <w:ind w:left="851" w:hanging="859"/>
       </w:pPr>
-      <w:bookmarkStart w:id="30" w:name="_Toc28683343"/>
+      <w:bookmarkStart w:id="29" w:name="_Toc28683343"/>
       <w:r>
         <w:t>RFC</w:t>
       </w:r>
-      <w:bookmarkEnd w:id="30"/>
+      <w:bookmarkEnd w:id="29"/>
     </w:p>
     <w:p>
       <w:pPr>
@@ -8910,14 +8908,14 @@
         <w:pStyle w:val="Titolo1"/>
         <w:ind w:left="573" w:hanging="581"/>
       </w:pPr>
-      <w:bookmarkStart w:id="31" w:name="_Toc25702937"/>
-      <w:bookmarkStart w:id="32" w:name="_Toc28683344"/>
+      <w:bookmarkStart w:id="30" w:name="_Toc25702937"/>
+      <w:bookmarkStart w:id="31" w:name="_Toc28683344"/>
       <w:r>
         <w:lastRenderedPageBreak/>
         <w:t>Le Architetture di Rete</w:t>
       </w:r>
+      <w:bookmarkEnd w:id="30"/>
       <w:bookmarkEnd w:id="31"/>
-      <w:bookmarkEnd w:id="32"/>
     </w:p>
     <w:p>
       <w:pPr>
@@ -9479,14 +9477,14 @@
         <w:pStyle w:val="Titolo2"/>
         <w:ind w:left="709" w:hanging="709"/>
       </w:pPr>
-      <w:bookmarkStart w:id="33" w:name="_Toc25702938"/>
-      <w:bookmarkStart w:id="34" w:name="_Toc28683345"/>
+      <w:bookmarkStart w:id="32" w:name="_Toc25702938"/>
+      <w:bookmarkStart w:id="33" w:name="_Toc28683345"/>
       <w:r>
         <w:lastRenderedPageBreak/>
         <w:t>Il modello di riferimento ISO/OSI</w:t>
       </w:r>
+      <w:bookmarkEnd w:id="32"/>
       <w:bookmarkEnd w:id="33"/>
-      <w:bookmarkEnd w:id="34"/>
     </w:p>
     <w:p>
       <w:pPr>
@@ -9972,14 +9970,14 @@
         <w:pStyle w:val="Titolo2"/>
         <w:ind w:left="709" w:hanging="717"/>
       </w:pPr>
-      <w:bookmarkStart w:id="35" w:name="_Toc25702939"/>
-      <w:bookmarkStart w:id="36" w:name="_Toc28683346"/>
+      <w:bookmarkStart w:id="34" w:name="_Toc25702939"/>
+      <w:bookmarkStart w:id="35" w:name="_Toc28683346"/>
       <w:r>
         <w:lastRenderedPageBreak/>
         <w:t>Il modello di riferimento TCP/IP</w:t>
       </w:r>
+      <w:bookmarkEnd w:id="34"/>
       <w:bookmarkEnd w:id="35"/>
-      <w:bookmarkEnd w:id="36"/>
     </w:p>
     <w:p>
       <w:pPr>
@@ -10173,13 +10171,13 @@
         <w:pStyle w:val="Titolo1"/>
         <w:ind w:left="573" w:hanging="581"/>
       </w:pPr>
-      <w:bookmarkStart w:id="37" w:name="_Toc25702940"/>
-      <w:bookmarkStart w:id="38" w:name="_Toc28683347"/>
+      <w:bookmarkStart w:id="36" w:name="_Toc25702940"/>
+      <w:bookmarkStart w:id="37" w:name="_Toc28683347"/>
       <w:r>
         <w:t>Internet Protocol (IP)</w:t>
       </w:r>
+      <w:bookmarkEnd w:id="36"/>
       <w:bookmarkEnd w:id="37"/>
-      <w:bookmarkEnd w:id="38"/>
     </w:p>
     <w:p>
       <w:pPr>
@@ -10275,13 +10273,13 @@
         <w:pStyle w:val="Titolo2"/>
         <w:ind w:left="709" w:hanging="717"/>
       </w:pPr>
-      <w:bookmarkStart w:id="39" w:name="_Toc25702941"/>
-      <w:bookmarkStart w:id="40" w:name="_Toc28683348"/>
+      <w:bookmarkStart w:id="38" w:name="_Toc25702941"/>
+      <w:bookmarkStart w:id="39" w:name="_Toc28683348"/>
       <w:r>
         <w:t>Datagram IP</w:t>
       </w:r>
+      <w:bookmarkEnd w:id="38"/>
       <w:bookmarkEnd w:id="39"/>
-      <w:bookmarkEnd w:id="40"/>
     </w:p>
     <w:p>
       <w:pPr>
@@ -10387,14 +10385,14 @@
         <w:pStyle w:val="Titolo3"/>
         <w:ind w:left="851" w:hanging="851"/>
       </w:pPr>
-      <w:bookmarkStart w:id="41" w:name="_Toc25702942"/>
-      <w:bookmarkStart w:id="42" w:name="_Toc28683349"/>
+      <w:bookmarkStart w:id="40" w:name="_Toc25702942"/>
+      <w:bookmarkStart w:id="41" w:name="_Toc28683349"/>
       <w:r>
         <w:lastRenderedPageBreak/>
         <w:t>IPv4</w:t>
       </w:r>
+      <w:bookmarkEnd w:id="40"/>
       <w:bookmarkEnd w:id="41"/>
-      <w:bookmarkEnd w:id="42"/>
     </w:p>
     <w:p>
       <w:pPr>
@@ -10605,7 +10603,7 @@
           </mc:Fallback>
         </mc:AlternateContent>
       </w:r>
-      <w:bookmarkStart w:id="43" w:name="_Hlk25514674"/>
+      <w:bookmarkStart w:id="42" w:name="_Hlk25514674"/>
     </w:p>
     <w:tbl>
       <w:tblPr>
@@ -11528,7 +11526,7 @@
         <w:jc w:val="center"/>
       </w:pPr>
     </w:p>
-    <w:bookmarkEnd w:id="43"/>
+    <w:bookmarkEnd w:id="42"/>
     <w:p>
       <w:pPr>
         <w:numPr>
@@ -11782,38 +11780,10 @@
         <w:t xml:space="preserve">: </w:t>
       </w:r>
       <w:r>
-        <w:t xml:space="preserve">quando </w:t>
-      </w:r>
-      <w:r>
-        <w:t>il</w:t>
-      </w:r>
-      <w:r>
-        <w:t xml:space="preserve"> </w:t>
-      </w:r>
-      <w:r>
-        <w:t>livello</w:t>
-      </w:r>
-      <w:r>
-        <w:t xml:space="preserve"> network ha assemblato un datagram completo, </w:t>
-      </w:r>
-      <w:r>
-        <w:t xml:space="preserve">ha bisogno di sapere cosa farsene. Protocol </w:t>
-      </w:r>
-      <w:r>
-        <w:t xml:space="preserve">indica </w:t>
-      </w:r>
-      <w:r>
-        <w:t xml:space="preserve">appunto </w:t>
-      </w:r>
-      <w:r>
-        <w:t>quale protocollo</w:t>
-      </w:r>
-      <w:r>
-        <w:t xml:space="preserve"> di trasporto è in attesa dei dati</w:t>
-      </w:r>
-      <w:r>
-        <w:t>;</w:t>
-      </w:r>
+        <w:t>è un codice che identifica il protocollo utilizzato nel campo dati (intuitivamente, può essere associato all’estensione nel nominativo di un file);</w:t>
+      </w:r>
+      <w:bookmarkStart w:id="43" w:name="_GoBack"/>
+      <w:bookmarkEnd w:id="43"/>
     </w:p>
     <w:p>
       <w:pPr>

</xml_diff>